<commit_message>
Update JRA_Floating Point Conversion.docx
</commit_message>
<xml_diff>
--- a/JRA_Floating Point Conversion.docx
+++ b/JRA_Floating Point Conversion.docx
@@ -118,13 +118,8 @@
         <w:tab/>
       </w:r>
       <w:r>
-        <w:t xml:space="preserve">Thomas </w:t>
-      </w:r>
-      <w:proofErr w:type="spellStart"/>
-      <w:r>
-        <w:t>Nowotny</w:t>
-      </w:r>
-      <w:proofErr w:type="spellEnd"/>
+        <w:t>Thomas Nowotny</w:t>
+      </w:r>
     </w:p>
     <w:p>
       <w:pPr>
@@ -278,26 +273,27 @@
     </w:p>
     <w:p>
       <w:r>
-        <w:t xml:space="preserve">The Python code for the FS conversion and for an implementation of a floating-point conversion can be found on GitHub </w:t>
-      </w:r>
-      <w:r>
-        <w:t xml:space="preserve">(see references) </w:t>
-      </w:r>
-      <w:r>
-        <w:t xml:space="preserve">and can be found on a Python </w:t>
-      </w:r>
-      <w:proofErr w:type="spellStart"/>
-      <w:r>
-        <w:t>Jupyter</w:t>
-      </w:r>
-      <w:proofErr w:type="spellEnd"/>
-      <w:r>
-        <w:t xml:space="preserve"> notebook.</w:t>
-      </w:r>
-    </w:p>
-    <w:p>
-      <w:r>
-        <w:t>Outlined below are the steps done by a floating-point conversion neuron, with an input value of 7.</w:t>
+        <w:t>The Python code for the FS conversion and for an implementation of a floating-point conversion can be found on GitHub</w:t>
+      </w:r>
+      <w:r>
+        <w:rPr>
+          <w:rStyle w:val="FootnoteReference"/>
+        </w:rPr>
+        <w:footnoteReference w:id="1"/>
+      </w:r>
+      <w:r>
+        <w:t xml:space="preserve"> </w:t>
+      </w:r>
+      <w:r>
+        <w:t>and can be found on a Python Jupyter notebook.</w:t>
+      </w:r>
+    </w:p>
+    <w:p>
+      <w:r>
+        <w:t>Outlined below are the steps done by a floating-point conversion neuron, with an input value of 7</w:t>
+      </w:r>
+      <w:r>
+        <w:t>, alpha of 20, elim (the length of the exponent) of 2 and a K of 8.</w:t>
       </w:r>
     </w:p>
     <w:p/>
@@ -307,10 +303,10 @@
           <w:noProof/>
         </w:rPr>
         <w:drawing>
-          <wp:inline distT="0" distB="0" distL="0" distR="0" wp14:anchorId="23E6CC99" wp14:editId="1F4C65AD">
+          <wp:inline distT="0" distB="0" distL="0" distR="0" wp14:anchorId="61A956E7" wp14:editId="3EE05921">
             <wp:extent cx="5731510" cy="5229225"/>
             <wp:effectExtent l="0" t="0" r="0" b="9525"/>
-            <wp:docPr id="1" name="Picture 1" descr="Graphical user interface, application&#10;&#10;Description automatically generated"/>
+            <wp:docPr id="6" name="Picture 6" descr="Graphical user interface, application&#10;&#10;Description automatically generated"/>
             <wp:cNvGraphicFramePr>
               <a:graphicFrameLocks xmlns:a="http://schemas.openxmlformats.org/drawingml/2006/main" noChangeAspect="1"/>
             </wp:cNvGraphicFramePr>
@@ -318,7 +314,7 @@
               <a:graphicData uri="http://schemas.openxmlformats.org/drawingml/2006/picture">
                 <pic:pic xmlns:pic="http://schemas.openxmlformats.org/drawingml/2006/picture">
                   <pic:nvPicPr>
-                    <pic:cNvPr id="1" name="Picture 1" descr="Graphical user interface, application&#10;&#10;Description automatically generated"/>
+                    <pic:cNvPr id="6" name="Picture 6" descr="Graphical user interface, application&#10;&#10;Description automatically generated"/>
                     <pic:cNvPicPr/>
                   </pic:nvPicPr>
                   <pic:blipFill>
@@ -352,18 +348,28 @@
     <w:p/>
     <w:p>
       <w:r>
-        <w:t>Therefore, the expected output would be “001010110011”.</w:t>
+        <w:t>Therefore, the expected output would be “001010110011”</w:t>
+      </w:r>
+      <w:r>
+        <w:t>, once decoded, this would represent “</w:t>
+      </w:r>
+      <w:r>
+        <w:t>6.9921875</w:t>
+      </w:r>
+      <w:r>
+        <w:t>”.</w:t>
       </w:r>
     </w:p>
     <w:p/>
+    <w:p/>
     <w:p>
       <w:r>
         <w:br w:type="page"/>
       </w:r>
     </w:p>
-    <w:p/>
-    <w:p>
-      <w:r>
+    <w:p>
+      <w:r>
+        <w:lastRenderedPageBreak/>
         <w:t xml:space="preserve">3. </w:t>
       </w:r>
       <w:r>
@@ -608,23 +614,22 @@
           <w:i/>
           <w:iCs/>
         </w:rPr>
-        <w:t xml:space="preserve">a) FP having K = 4 and </w:t>
-      </w:r>
-      <w:proofErr w:type="spellStart"/>
+        <w:t xml:space="preserve">a) FP having K = 4 and elim = 4, resulting in deteriorating performance with larger values </w:t>
+      </w:r>
       <w:r>
         <w:rPr>
           <w:i/>
           <w:iCs/>
         </w:rPr>
-        <w:t>elim</w:t>
-      </w:r>
-      <w:proofErr w:type="spellEnd"/>
+        <w:br/>
+        <w:t xml:space="preserve">b) FP having K = 6 and elim = 2 producing significantly better results but still not </w:t>
+      </w:r>
       <w:r>
         <w:rPr>
           <w:i/>
           <w:iCs/>
         </w:rPr>
-        <w:t xml:space="preserve"> = 4, resulting in deteriorating performance with larger values </w:t>
+        <w:t>an improvement over FS</w:t>
       </w:r>
       <w:r>
         <w:rPr>
@@ -632,68 +637,56 @@
           <w:iCs/>
         </w:rPr>
         <w:br/>
-        <w:t xml:space="preserve">b) FP having K = 6 and </w:t>
-      </w:r>
-      <w:proofErr w:type="spellStart"/>
+        <w:t>c)</w:t>
+      </w:r>
       <w:r>
         <w:rPr>
           <w:i/>
           <w:iCs/>
         </w:rPr>
-        <w:t>elim</w:t>
-      </w:r>
-      <w:proofErr w:type="spellEnd"/>
+        <w:t xml:space="preserve"> Testing the difference on value range, expectedly with no difference in % diff</w:t>
+      </w:r>
       <w:r>
         <w:rPr>
           <w:i/>
           <w:iCs/>
         </w:rPr>
-        <w:t xml:space="preserve"> = 2 producing significantly better results but still not </w:t>
+        <w:br/>
+        <w:t>d)</w:t>
       </w:r>
       <w:r>
         <w:rPr>
           <w:i/>
           <w:iCs/>
         </w:rPr>
-        <w:t>an improvement over FS</w:t>
-      </w:r>
-      <w:r>
-        <w:rPr>
-          <w:i/>
-          <w:iCs/>
-        </w:rPr>
-        <w:br/>
-        <w:t>c)</w:t>
-      </w:r>
-      <w:r>
-        <w:rPr>
-          <w:i/>
-          <w:iCs/>
-        </w:rPr>
-        <w:t xml:space="preserve"> Testing the difference on value range, expectedly with no difference in % diff</w:t>
-      </w:r>
-      <w:r>
-        <w:rPr>
-          <w:i/>
-          <w:iCs/>
-        </w:rPr>
-        <w:br/>
-        <w:t>d)</w:t>
-      </w:r>
-      <w:r>
-        <w:rPr>
-          <w:i/>
-          <w:iCs/>
-        </w:rPr>
         <w:t xml:space="preserve"> FP performs better when representing smaller values with a relatively large alpha.</w:t>
       </w:r>
       <w:r>
         <w:t xml:space="preserve"> </w:t>
       </w:r>
     </w:p>
+    <w:p>
+      <w:r>
+        <w:br w:type="page"/>
+      </w:r>
+    </w:p>
+    <w:p>
+      <w:r>
+        <w:lastRenderedPageBreak/>
+        <w:t xml:space="preserve">4. </w:t>
+      </w:r>
+      <w:r>
+        <w:t xml:space="preserve">References </w:t>
+      </w:r>
+    </w:p>
+    <w:p>
+      <w:r>
+        <w:t>Stöckl, C. and Maass, W., 2021. Optimized spiking neurons can classify images with high accuracy through temporal coding with two spikes. Nature Machine Intelligence, 3(3), pp.230-238.</w:t>
+      </w:r>
+    </w:p>
+    <w:p/>
     <w:sectPr>
       <w:headerReference w:type="default" r:id="rId12"/>
-      <w:footerReference w:type="default" r:id="rId13"/>
       <w:pgSz w:w="11906" w:h="16838"/>
       <w:pgMar w:top="1440" w:right="1440" w:bottom="1440" w:left="1440" w:header="708" w:footer="708" w:gutter="0"/>
       <w:cols w:space="708"/>
@@ -728,34 +721,6 @@
 </w:endnotes>
 </file>
 
-<file path=word/footer1.xml><?xml version="1.0" encoding="utf-8"?>
-<w:ftr xmlns:wpc="http://schemas.microsoft.com/office/word/2010/wordprocessingCanvas" xmlns:cx="http://schemas.microsoft.com/office/drawing/2014/chartex" xmlns:cx1="http://schemas.microsoft.com/office/drawing/2015/9/8/chartex" xmlns:cx2="http://schemas.microsoft.com/office/drawing/2015/10/21/chartex" xmlns:cx3="http://schemas.microsoft.com/office/drawing/2016/5/9/chartex" xmlns:cx4="http://schemas.microsoft.com/office/drawing/2016/5/10/chartex" xmlns:cx5="http://schemas.microsoft.com/office/drawing/2016/5/11/chartex" xmlns:cx6="http://schemas.microsoft.com/office/drawing/2016/5/12/chartex" xmlns:cx7="http://schemas.microsoft.com/office/drawing/2016/5/13/chartex" xmlns:cx8="http://schemas.microsoft.com/office/drawing/2016/5/14/chartex" xmlns:mc="http://schemas.openxmlformats.org/markup-compatibility/2006" xmlns:aink="http://schemas.microsoft.com/office/drawing/2016/ink" xmlns:am3d="http://schemas.microsoft.com/office/drawing/2017/model3d" xmlns:o="urn:schemas-microsoft-com:office:office" xmlns:r="http://schemas.openxmlformats.org/officeDocument/2006/relationships" xmlns:m="http://schemas.openxmlformats.org/officeDocument/2006/math" xmlns:v="urn:schemas-microsoft-com:vml" xmlns:wp14="http://schemas.microsoft.com/office/word/2010/wordprocessingDrawing" xmlns:wp="http://schemas.openxmlformats.org/drawingml/2006/wordprocessingDrawing" xmlns:w10="urn:schemas-microsoft-com:office:word" xmlns:w="http://schemas.openxmlformats.org/wordprocessingml/2006/main" xmlns:w14="http://schemas.microsoft.com/office/word/2010/wordml" xmlns:w15="http://schemas.microsoft.com/office/word/2012/wordml" xmlns:w16cex="http://schemas.microsoft.com/office/word/2018/wordml/cex" xmlns:w16cid="http://schemas.microsoft.com/office/word/2016/wordml/cid" xmlns:w16="http://schemas.microsoft.com/office/word/2018/wordml" xmlns:w16se="http://schemas.microsoft.com/office/word/2015/wordml/symex" xmlns:wpg="http://schemas.microsoft.com/office/word/2010/wordprocessingGroup" xmlns:wpi="http://schemas.microsoft.com/office/word/2010/wordprocessingInk" xmlns:wne="http://schemas.microsoft.com/office/word/2006/wordml" xmlns:wps="http://schemas.microsoft.com/office/word/2010/wordprocessingShape" mc:Ignorable="w14 w15 w16se w16cid w16 w16cex wp14">
-  <w:p>
-    <w:pPr>
-      <w:pStyle w:val="Footer"/>
-      <w:rPr>
-        <w:lang w:val="en-US"/>
-      </w:rPr>
-    </w:pPr>
-    <w:r>
-      <w:rPr>
-        <w:lang w:val="en-US"/>
-      </w:rPr>
-      <w:t>*</w:t>
-    </w:r>
-    <w:r>
-      <w:t xml:space="preserve"> </w:t>
-    </w:r>
-    <w:r>
-      <w:rPr>
-        <w:lang w:val="en-US"/>
-      </w:rPr>
-      <w:t>https://github.com/thomasshoesmith/JRA_Public</w:t>
-    </w:r>
-  </w:p>
-</w:ftr>
-</file>
-
 <file path=word/footnotes.xml><?xml version="1.0" encoding="utf-8"?>
 <w:footnotes xmlns:wpc="http://schemas.microsoft.com/office/word/2010/wordprocessingCanvas" xmlns:cx="http://schemas.microsoft.com/office/drawing/2014/chartex" xmlns:cx1="http://schemas.microsoft.com/office/drawing/2015/9/8/chartex" xmlns:cx2="http://schemas.microsoft.com/office/drawing/2015/10/21/chartex" xmlns:cx3="http://schemas.microsoft.com/office/drawing/2016/5/9/chartex" xmlns:cx4="http://schemas.microsoft.com/office/drawing/2016/5/10/chartex" xmlns:cx5="http://schemas.microsoft.com/office/drawing/2016/5/11/chartex" xmlns:cx6="http://schemas.microsoft.com/office/drawing/2016/5/12/chartex" xmlns:cx7="http://schemas.microsoft.com/office/drawing/2016/5/13/chartex" xmlns:cx8="http://schemas.microsoft.com/office/drawing/2016/5/14/chartex" xmlns:mc="http://schemas.openxmlformats.org/markup-compatibility/2006" xmlns:aink="http://schemas.microsoft.com/office/drawing/2016/ink" xmlns:am3d="http://schemas.microsoft.com/office/drawing/2017/model3d" xmlns:o="urn:schemas-microsoft-com:office:office" xmlns:r="http://schemas.openxmlformats.org/officeDocument/2006/relationships" xmlns:m="http://schemas.openxmlformats.org/officeDocument/2006/math" xmlns:v="urn:schemas-microsoft-com:vml" xmlns:wp14="http://schemas.microsoft.com/office/word/2010/wordprocessingDrawing" xmlns:wp="http://schemas.openxmlformats.org/drawingml/2006/wordprocessingDrawing" xmlns:w10="urn:schemas-microsoft-com:office:word" xmlns:w="http://schemas.openxmlformats.org/wordprocessingml/2006/main" xmlns:w14="http://schemas.microsoft.com/office/word/2010/wordml" xmlns:w15="http://schemas.microsoft.com/office/word/2012/wordml" xmlns:w16cex="http://schemas.microsoft.com/office/word/2018/wordml/cex" xmlns:w16cid="http://schemas.microsoft.com/office/word/2016/wordml/cid" xmlns:w16="http://schemas.microsoft.com/office/word/2018/wordml" xmlns:w16se="http://schemas.microsoft.com/office/word/2015/wordml/symex" xmlns:wpg="http://schemas.microsoft.com/office/word/2010/wordprocessingGroup" xmlns:wpi="http://schemas.microsoft.com/office/word/2010/wordprocessingInk" xmlns:wne="http://schemas.microsoft.com/office/word/2006/wordml" xmlns:wps="http://schemas.microsoft.com/office/word/2010/wordprocessingShape" mc:Ignorable="w14 w15 w16se w16cid w16 w16cex wp14">
   <w:footnote w:type="separator" w:id="-1">
@@ -775,6 +740,28 @@
       </w:pPr>
       <w:r>
         <w:continuationSeparator/>
+      </w:r>
+    </w:p>
+  </w:footnote>
+  <w:footnote w:id="1">
+    <w:p>
+      <w:pPr>
+        <w:pStyle w:val="FootnoteText"/>
+        <w:rPr>
+          <w:lang w:val="en-US"/>
+        </w:rPr>
+      </w:pPr>
+      <w:r>
+        <w:rPr>
+          <w:rStyle w:val="FootnoteReference"/>
+        </w:rPr>
+        <w:footnoteRef/>
+      </w:r>
+      <w:r>
+        <w:t xml:space="preserve"> </w:t>
+      </w:r>
+      <w:r>
+        <w:t>https://github.com/thomasshoesmith/JRA_Public</w:t>
       </w:r>
     </w:p>
   </w:footnote>
@@ -1316,6 +1303,45 @@
       <w:szCs w:val="18"/>
     </w:rPr>
   </w:style>
+  <w:style w:type="paragraph" w:styleId="FootnoteText">
+    <w:name w:val="footnote text"/>
+    <w:basedOn w:val="Normal"/>
+    <w:link w:val="FootnoteTextChar"/>
+    <w:uiPriority w:val="99"/>
+    <w:semiHidden/>
+    <w:unhideWhenUsed/>
+    <w:rsid w:val="006E5565"/>
+    <w:pPr>
+      <w:spacing w:after="0" w:line="240" w:lineRule="auto"/>
+    </w:pPr>
+    <w:rPr>
+      <w:sz w:val="20"/>
+      <w:szCs w:val="20"/>
+    </w:rPr>
+  </w:style>
+  <w:style w:type="character" w:customStyle="1" w:styleId="FootnoteTextChar">
+    <w:name w:val="Footnote Text Char"/>
+    <w:basedOn w:val="DefaultParagraphFont"/>
+    <w:link w:val="FootnoteText"/>
+    <w:uiPriority w:val="99"/>
+    <w:semiHidden/>
+    <w:rsid w:val="006E5565"/>
+    <w:rPr>
+      <w:sz w:val="20"/>
+      <w:szCs w:val="20"/>
+    </w:rPr>
+  </w:style>
+  <w:style w:type="character" w:styleId="FootnoteReference">
+    <w:name w:val="footnote reference"/>
+    <w:basedOn w:val="DefaultParagraphFont"/>
+    <w:uiPriority w:val="99"/>
+    <w:semiHidden/>
+    <w:unhideWhenUsed/>
+    <w:rsid w:val="006E5565"/>
+    <w:rPr>
+      <w:vertAlign w:val="superscript"/>
+    </w:rPr>
+  </w:style>
 </w:styles>
 </file>
 

</xml_diff>